<commit_message>
update HTML & XML formatter
</commit_message>
<xml_diff>
--- a/src/site/checkrule/Eclipse XML, HTML, CSS Formatter Configuration .docx
+++ b/src/site/checkrule/Eclipse XML, HTML, CSS Formatter Configuration .docx
@@ -73,9 +73,9 @@
         </w:rPr>
         <w:drawing>
           <wp:inline distT="0" distB="0" distL="0" distR="0">
-            <wp:extent cx="5864400" cy="4168800"/>
-            <wp:effectExtent l="0" t="0" r="3175" b="3175"/>
-            <wp:docPr id="2" name="圖片 2"/>
+            <wp:extent cx="5205600" cy="4194000"/>
+            <wp:effectExtent l="0" t="0" r="0" b="0"/>
+            <wp:docPr id="3" name="圖片 3"/>
             <wp:cNvGraphicFramePr>
               <a:graphicFrameLocks xmlns:a="http://schemas.openxmlformats.org/drawingml/2006/main" noChangeAspect="1"/>
             </wp:cNvGraphicFramePr>
@@ -101,7 +101,7 @@
                   <pic:spPr>
                     <a:xfrm>
                       <a:off x="0" y="0"/>
-                      <a:ext cx="5864400" cy="4168800"/>
+                      <a:ext cx="5205600" cy="4194000"/>
                     </a:xfrm>
                     <a:prstGeom prst="rect">
                       <a:avLst/>
@@ -116,6 +116,7 @@
     </w:p>
     <w:p>
       <w:r>
+        <w:lastRenderedPageBreak/>
         <w:t>XML</w:t>
       </w:r>
     </w:p>
@@ -126,9 +127,9 @@
         </w:rPr>
         <w:drawing>
           <wp:inline distT="0" distB="0" distL="0" distR="0">
-            <wp:extent cx="4471200" cy="4168800"/>
-            <wp:effectExtent l="0" t="0" r="5715" b="3175"/>
-            <wp:docPr id="4" name="圖片 4"/>
+            <wp:extent cx="5205600" cy="3549600"/>
+            <wp:effectExtent l="0" t="0" r="0" b="0"/>
+            <wp:docPr id="5" name="圖片 5"/>
             <wp:cNvGraphicFramePr>
               <a:graphicFrameLocks xmlns:a="http://schemas.openxmlformats.org/drawingml/2006/main" noChangeAspect="1"/>
             </wp:cNvGraphicFramePr>
@@ -136,11 +137,17 @@
               <a:graphicData uri="http://schemas.openxmlformats.org/drawingml/2006/picture">
                 <pic:pic xmlns:pic="http://schemas.openxmlformats.org/drawingml/2006/picture">
                   <pic:nvPicPr>
-                    <pic:cNvPr id="0" name=""/>
+                    <pic:cNvPr id="0" name="XML.png"/>
                     <pic:cNvPicPr/>
                   </pic:nvPicPr>
                   <pic:blipFill>
-                    <a:blip r:embed="rId7"/>
+                    <a:blip r:embed="rId7">
+                      <a:extLst>
+                        <a:ext uri="{28A0092B-C50C-407E-A947-70E740481C1C}">
+                          <a14:useLocalDpi xmlns:a14="http://schemas.microsoft.com/office/drawing/2010/main" val="0"/>
+                        </a:ext>
+                      </a:extLst>
+                    </a:blip>
                     <a:stretch>
                       <a:fillRect/>
                     </a:stretch>
@@ -148,7 +155,7 @@
                   <pic:spPr>
                     <a:xfrm>
                       <a:off x="0" y="0"/>
-                      <a:ext cx="4471200" cy="4168800"/>
+                      <a:ext cx="5205600" cy="3549600"/>
                     </a:xfrm>
                     <a:prstGeom prst="rect">
                       <a:avLst/>
@@ -160,6 +167,8 @@
           </wp:inline>
         </w:drawing>
       </w:r>
+      <w:bookmarkStart w:id="0" w:name="_GoBack"/>
+      <w:bookmarkEnd w:id="0"/>
     </w:p>
     <w:sectPr>
       <w:pgSz w:w="11906" w:h="16838"/>

</xml_diff>